<commit_message>
final edits before resubmission
</commit_message>
<xml_diff>
--- a/submission/rebuttal-mBio02819-19-Topcuoglu et al.docx
+++ b/submission/rebuttal-mBio02819-19-Topcuoglu et al.docx
@@ -355,7 +355,13 @@
         <w:rPr>
           <w:highlight w:val="yellow"/>
         </w:rPr>
-        <w:t>L76-86</w:t>
+        <w:t>L76-</w:t>
+      </w:r>
+      <w:r>
+        <w:rPr>
+          <w:highlight w:val="yellow"/>
+        </w:rPr>
+        <w:t>95</w:t>
       </w:r>
       <w:r>
         <w:rPr>
@@ -435,7 +441,19 @@
         <w:rPr>
           <w:highlight w:val="white"/>
         </w:rPr>
-        <w:t xml:space="preserve"> to indicate that we are predicting a diagnosis. </w:t>
+        <w:t xml:space="preserve"> to indicate that we are predicting a</w:t>
+      </w:r>
+      <w:r>
+        <w:rPr>
+          <w:highlight w:val="white"/>
+        </w:rPr>
+        <w:t>n incident</w:t>
+      </w:r>
+      <w:r>
+        <w:rPr>
+          <w:highlight w:val="white"/>
+        </w:rPr>
+        <w:t xml:space="preserve"> diagnosis. </w:t>
       </w:r>
     </w:p>
     <w:p/>
@@ -769,7 +787,25 @@
         <w:rPr>
           <w:highlight w:val="white"/>
         </w:rPr>
-        <w:t xml:space="preserve"> and included a new citation to emphasize that a model that can provide accurate prediction of an outcome does not necessarily mean that the predictors used by the model cause the outcome. The features defined as important by the proposed interpretation methods in our study must be further analyzed in the physical world with controlled experiments.</w:t>
+        <w:t xml:space="preserve"> and included a new citation</w:t>
+      </w:r>
+      <w:r>
+        <w:rPr>
+          <w:highlight w:val="white"/>
+        </w:rPr>
+        <w:t xml:space="preserve"> </w:t>
+      </w:r>
+      <w:r>
+        <w:rPr>
+          <w:highlight w:val="yellow"/>
+        </w:rPr>
+        <w:t>(ref 40)</w:t>
+      </w:r>
+      <w:r>
+        <w:rPr>
+          <w:highlight w:val="white"/>
+        </w:rPr>
+        <w:t xml:space="preserve"> to emphasize that a model that can provide accurate prediction of an outcome does not necessarily mean that the predictors used by the model cause the outcome. The features defined as important by the proposed interpretation methods in our study must be further analyzed in the physical world with controlled experiments.</w:t>
       </w:r>
     </w:p>
     <w:p>
@@ -1523,10 +1559,7 @@
         <w:t>L176-1</w:t>
       </w:r>
       <w:r>
-        <w:rPr>
-          <w:highlight w:val="yellow"/>
-        </w:rPr>
-        <w:t>92</w:t>
+        <w:t>80</w:t>
       </w:r>
       <w:r>
         <w:t xml:space="preserve"> </w:t>
@@ -1898,13 +1931,25 @@
         <w:rPr>
           <w:highlight w:val="yellow"/>
         </w:rPr>
-        <w:t>L176</w:t>
-      </w:r>
-      <w:r>
-        <w:rPr>
-          <w:highlight w:val="yellow"/>
-        </w:rPr>
-        <w:t>-180</w:t>
+        <w:t>L1</w:t>
+      </w:r>
+      <w:r>
+        <w:rPr>
+          <w:highlight w:val="yellow"/>
+        </w:rPr>
+        <w:t>88</w:t>
+      </w:r>
+      <w:r>
+        <w:rPr>
+          <w:highlight w:val="yellow"/>
+        </w:rPr>
+        <w:t>-</w:t>
+      </w:r>
+      <w:r>
+        <w:rPr>
+          <w:highlight w:val="yellow"/>
+        </w:rPr>
+        <w:t>192</w:t>
       </w:r>
       <w:r>
         <w:rPr>
@@ -1977,9 +2022,24 @@
         <w:rPr>
           <w:highlight w:val="yellow"/>
         </w:rPr>
-        <w:t>76-80</w:t>
-      </w:r>
-      <w:r>
+        <w:t>64</w:t>
+      </w:r>
+      <w:r>
+        <w:rPr>
+          <w:highlight w:val="yellow"/>
+        </w:rPr>
+        <w:t>-</w:t>
+      </w:r>
+      <w:r>
+        <w:rPr>
+          <w:highlight w:val="yellow"/>
+        </w:rPr>
+        <w:t>75</w:t>
+      </w:r>
+      <w:r>
+        <w:rPr>
+          <w:highlight w:val="yellow"/>
+        </w:rPr>
         <w:t>).</w:t>
       </w:r>
     </w:p>
@@ -2438,7 +2498,15 @@
         <w:rPr>
           <w:highlight w:val="white"/>
         </w:rPr>
-        <w:t xml:space="preserve"> to make sure we are accurately describing the interpretability of random forest. </w:t>
+        <w:t xml:space="preserve"> to make sure we are accurately describing the interpretability</w:t>
+      </w:r>
+      <w:bookmarkStart w:id="0" w:name="_GoBack"/>
+      <w:bookmarkEnd w:id="0"/>
+      <w:r>
+        <w:rPr>
+          <w:highlight w:val="white"/>
+        </w:rPr>
+        <w:t xml:space="preserve"> of random forest. </w:t>
       </w:r>
     </w:p>
     <w:p>
@@ -2723,10 +2791,7 @@
         <w:t xml:space="preserve">for clarification. We removed the red line and corrected typos in the figure. </w:t>
       </w:r>
     </w:p>
-    <w:p>
-      <w:bookmarkStart w:id="0" w:name="_GoBack"/>
-      <w:bookmarkEnd w:id="0"/>
-    </w:p>
+    <w:p/>
     <w:sectPr>
       <w:pgSz w:w="12240" w:h="15840"/>
       <w:pgMar w:top="1440" w:right="1440" w:bottom="1440" w:left="1440" w:header="720" w:footer="720" w:gutter="0"/>

</xml_diff>